<commit_message>
add new exercises and solutions
</commit_message>
<xml_diff>
--- a/Python_Fundamental/05 More Exercises List Advanced/EXERCISES/05-Lists-Advanced-More-Exercises.docx
+++ b/Python_Fundamental/05 More Exercises List Advanced/EXERCISES/05-Lists-Advanced-More-Exercises.docx
@@ -4,7 +4,7 @@
   <w:body>
     <w:p>
       <w:pPr>
-        <w:pStyle w:val="Heading1"/>
+        <w:pStyle w:val="1"/>
         <w:jc w:val="center"/>
       </w:pPr>
       <w:r>
@@ -15,13 +15,77 @@
       <w:pPr>
         <w:jc w:val="center"/>
       </w:pPr>
+      <w:proofErr w:type="spellStart"/>
       <w:r>
         <w:rPr>
           <w:sz w:val="24"/>
           <w:szCs w:val="24"/>
           <w:lang w:val="bg-BG"/>
         </w:rPr>
-        <w:t xml:space="preserve">Additional exercises for the </w:t>
+        <w:t>Additional</w:t>
+      </w:r>
+      <w:proofErr w:type="spellEnd"/>
+      <w:r>
+        <w:rPr>
+          <w:sz w:val="24"/>
+          <w:szCs w:val="24"/>
+          <w:lang w:val="bg-BG"/>
+        </w:rPr>
+        <w:t xml:space="preserve"> </w:t>
+      </w:r>
+      <w:proofErr w:type="spellStart"/>
+      <w:r>
+        <w:rPr>
+          <w:sz w:val="24"/>
+          <w:szCs w:val="24"/>
+          <w:lang w:val="bg-BG"/>
+        </w:rPr>
+        <w:t>exercises</w:t>
+      </w:r>
+      <w:proofErr w:type="spellEnd"/>
+      <w:r>
+        <w:rPr>
+          <w:sz w:val="24"/>
+          <w:szCs w:val="24"/>
+          <w:lang w:val="bg-BG"/>
+        </w:rPr>
+        <w:t xml:space="preserve"> </w:t>
+      </w:r>
+      <w:proofErr w:type="spellStart"/>
+      <w:r>
+        <w:rPr>
+          <w:sz w:val="24"/>
+          <w:szCs w:val="24"/>
+          <w:lang w:val="bg-BG"/>
+        </w:rPr>
+        <w:t>for</w:t>
+      </w:r>
+      <w:proofErr w:type="spellEnd"/>
+      <w:r>
+        <w:rPr>
+          <w:sz w:val="24"/>
+          <w:szCs w:val="24"/>
+          <w:lang w:val="bg-BG"/>
+        </w:rPr>
+        <w:t xml:space="preserve"> </w:t>
+      </w:r>
+      <w:proofErr w:type="spellStart"/>
+      <w:r>
+        <w:rPr>
+          <w:sz w:val="24"/>
+          <w:szCs w:val="24"/>
+          <w:lang w:val="bg-BG"/>
+        </w:rPr>
+        <w:t>the</w:t>
+      </w:r>
+      <w:proofErr w:type="spellEnd"/>
+      <w:r>
+        <w:rPr>
+          <w:sz w:val="24"/>
+          <w:szCs w:val="24"/>
+          <w:lang w:val="bg-BG"/>
+        </w:rPr>
+        <w:t xml:space="preserve"> </w:t>
       </w:r>
       <w:hyperlink r:id="rId8">
         <w:r>
@@ -51,13 +115,167 @@
         </w:rPr>
         <w:t xml:space="preserve"> </w:t>
       </w:r>
+      <w:proofErr w:type="spellStart"/>
       <w:r>
         <w:rPr>
           <w:sz w:val="24"/>
           <w:szCs w:val="24"/>
           <w:lang w:val="bg-BG"/>
         </w:rPr>
-        <w:t xml:space="preserve">Submit your solutions in the SoftUni judge system at </w:t>
+        <w:t>Submit</w:t>
+      </w:r>
+      <w:proofErr w:type="spellEnd"/>
+      <w:r>
+        <w:rPr>
+          <w:sz w:val="24"/>
+          <w:szCs w:val="24"/>
+          <w:lang w:val="bg-BG"/>
+        </w:rPr>
+        <w:t xml:space="preserve"> </w:t>
+      </w:r>
+      <w:proofErr w:type="spellStart"/>
+      <w:r>
+        <w:rPr>
+          <w:sz w:val="24"/>
+          <w:szCs w:val="24"/>
+          <w:lang w:val="bg-BG"/>
+        </w:rPr>
+        <w:t>your</w:t>
+      </w:r>
+      <w:proofErr w:type="spellEnd"/>
+      <w:r>
+        <w:rPr>
+          <w:sz w:val="24"/>
+          <w:szCs w:val="24"/>
+          <w:lang w:val="bg-BG"/>
+        </w:rPr>
+        <w:t xml:space="preserve"> </w:t>
+      </w:r>
+      <w:proofErr w:type="spellStart"/>
+      <w:r>
+        <w:rPr>
+          <w:sz w:val="24"/>
+          <w:szCs w:val="24"/>
+          <w:lang w:val="bg-BG"/>
+        </w:rPr>
+        <w:t>solutions</w:t>
+      </w:r>
+      <w:proofErr w:type="spellEnd"/>
+      <w:r>
+        <w:rPr>
+          <w:sz w:val="24"/>
+          <w:szCs w:val="24"/>
+          <w:lang w:val="bg-BG"/>
+        </w:rPr>
+        <w:t xml:space="preserve"> </w:t>
+      </w:r>
+      <w:proofErr w:type="spellStart"/>
+      <w:r>
+        <w:rPr>
+          <w:sz w:val="24"/>
+          <w:szCs w:val="24"/>
+          <w:lang w:val="bg-BG"/>
+        </w:rPr>
+        <w:t>in</w:t>
+      </w:r>
+      <w:proofErr w:type="spellEnd"/>
+      <w:r>
+        <w:rPr>
+          <w:sz w:val="24"/>
+          <w:szCs w:val="24"/>
+          <w:lang w:val="bg-BG"/>
+        </w:rPr>
+        <w:t xml:space="preserve"> </w:t>
+      </w:r>
+      <w:proofErr w:type="spellStart"/>
+      <w:r>
+        <w:rPr>
+          <w:sz w:val="24"/>
+          <w:szCs w:val="24"/>
+          <w:lang w:val="bg-BG"/>
+        </w:rPr>
+        <w:t>the</w:t>
+      </w:r>
+      <w:proofErr w:type="spellEnd"/>
+      <w:r>
+        <w:rPr>
+          <w:sz w:val="24"/>
+          <w:szCs w:val="24"/>
+          <w:lang w:val="bg-BG"/>
+        </w:rPr>
+        <w:t xml:space="preserve"> </w:t>
+      </w:r>
+      <w:proofErr w:type="spellStart"/>
+      <w:r>
+        <w:rPr>
+          <w:sz w:val="24"/>
+          <w:szCs w:val="24"/>
+          <w:lang w:val="bg-BG"/>
+        </w:rPr>
+        <w:t>SoftUni</w:t>
+      </w:r>
+      <w:proofErr w:type="spellEnd"/>
+      <w:r>
+        <w:rPr>
+          <w:sz w:val="24"/>
+          <w:szCs w:val="24"/>
+          <w:lang w:val="bg-BG"/>
+        </w:rPr>
+        <w:t xml:space="preserve"> </w:t>
+      </w:r>
+      <w:proofErr w:type="spellStart"/>
+      <w:r>
+        <w:rPr>
+          <w:sz w:val="24"/>
+          <w:szCs w:val="24"/>
+          <w:lang w:val="bg-BG"/>
+        </w:rPr>
+        <w:t>judge</w:t>
+      </w:r>
+      <w:proofErr w:type="spellEnd"/>
+      <w:r>
+        <w:rPr>
+          <w:sz w:val="24"/>
+          <w:szCs w:val="24"/>
+          <w:lang w:val="bg-BG"/>
+        </w:rPr>
+        <w:t xml:space="preserve"> </w:t>
+      </w:r>
+      <w:proofErr w:type="spellStart"/>
+      <w:r>
+        <w:rPr>
+          <w:sz w:val="24"/>
+          <w:szCs w:val="24"/>
+          <w:lang w:val="bg-BG"/>
+        </w:rPr>
+        <w:t>system</w:t>
+      </w:r>
+      <w:proofErr w:type="spellEnd"/>
+      <w:r>
+        <w:rPr>
+          <w:sz w:val="24"/>
+          <w:szCs w:val="24"/>
+          <w:lang w:val="bg-BG"/>
+        </w:rPr>
+        <w:t xml:space="preserve"> </w:t>
+      </w:r>
+      <w:proofErr w:type="spellStart"/>
+      <w:r>
+        <w:rPr>
+          <w:sz w:val="24"/>
+          <w:szCs w:val="24"/>
+          <w:lang w:val="bg-BG"/>
+        </w:rPr>
+        <w:t>at</w:t>
+      </w:r>
+      <w:proofErr w:type="spellEnd"/>
+      <w:r>
+        <w:rPr>
+          <w:sz w:val="24"/>
+          <w:szCs w:val="24"/>
+          <w:lang w:val="bg-BG"/>
+        </w:rPr>
+        <w:t xml:space="preserve"> </w:t>
       </w:r>
       <w:hyperlink r:id="rId9">
         <w:r>
@@ -93,7 +311,7 @@
     </w:p>
     <w:p>
       <w:pPr>
-        <w:pStyle w:val="Heading2"/>
+        <w:pStyle w:val="2"/>
         <w:numPr>
           <w:ilvl w:val="0"/>
           <w:numId w:val="4"/>
@@ -147,7 +365,21 @@
         <w:rPr>
           <w:rFonts w:cstheme="minorHAnsi"/>
         </w:rPr>
-        <w:t xml:space="preserve">. For each element of the list you have to </w:t>
+        <w:t xml:space="preserve">. For each element of the </w:t>
+      </w:r>
+      <w:proofErr w:type="gramStart"/>
+      <w:r>
+        <w:rPr>
+          <w:rFonts w:cstheme="minorHAnsi"/>
+        </w:rPr>
+        <w:t>list</w:t>
+      </w:r>
+      <w:proofErr w:type="gramEnd"/>
+      <w:r>
+        <w:rPr>
+          <w:rFonts w:cstheme="minorHAnsi"/>
+        </w:rPr>
+        <w:t xml:space="preserve"> you have to </w:t>
       </w:r>
       <w:r>
         <w:rPr>
@@ -253,7 +485,7 @@
     </w:p>
     <w:p>
       <w:pPr>
-        <w:pStyle w:val="Heading3"/>
+        <w:pStyle w:val="3"/>
         <w:rPr>
           <w:lang w:val="bg-BG"/>
         </w:rPr>
@@ -264,7 +496,7 @@
     </w:p>
     <w:tbl>
       <w:tblPr>
-        <w:tblStyle w:val="TableGrid"/>
+        <w:tblStyle w:val="af2"/>
         <w:tblW w:w="5240" w:type="dxa"/>
         <w:tblLook w:val="04A0" w:firstRow="1" w:lastRow="0" w:firstColumn="1" w:lastColumn="0" w:noHBand="0" w:noVBand="1"/>
       </w:tblPr>
@@ -373,7 +605,7 @@
     </w:tbl>
     <w:p>
       <w:pPr>
-        <w:pStyle w:val="Heading2"/>
+        <w:pStyle w:val="2"/>
         <w:numPr>
           <w:ilvl w:val="0"/>
           <w:numId w:val="4"/>
@@ -622,7 +854,21 @@
         <w:rPr>
           <w:rFonts w:cstheme="minorHAnsi"/>
         </w:rPr>
-        <w:t xml:space="preserve">, you have to </w:t>
+        <w:t xml:space="preserve">, you </w:t>
+      </w:r>
+      <w:proofErr w:type="gramStart"/>
+      <w:r>
+        <w:rPr>
+          <w:rFonts w:cstheme="minorHAnsi"/>
+        </w:rPr>
+        <w:t>have to</w:t>
+      </w:r>
+      <w:proofErr w:type="gramEnd"/>
+      <w:r>
+        <w:rPr>
+          <w:rFonts w:cstheme="minorHAnsi"/>
+        </w:rPr>
+        <w:t xml:space="preserve"> </w:t>
       </w:r>
       <w:r>
         <w:rPr>
@@ -676,7 +922,7 @@
     </w:p>
     <w:p>
       <w:pPr>
-        <w:pStyle w:val="Heading3"/>
+        <w:pStyle w:val="3"/>
         <w:rPr>
           <w:lang w:val="bg-BG"/>
         </w:rPr>
@@ -687,7 +933,7 @@
     </w:p>
     <w:tbl>
       <w:tblPr>
-        <w:tblStyle w:val="TableGrid"/>
+        <w:tblStyle w:val="af2"/>
         <w:tblW w:w="10385" w:type="dxa"/>
         <w:tblLook w:val="04A0" w:firstRow="1" w:lastRow="0" w:firstColumn="1" w:lastColumn="0" w:noHBand="0" w:noVBand="1"/>
       </w:tblPr>
@@ -870,7 +1116,7 @@
     </w:tbl>
     <w:p>
       <w:pPr>
-        <w:pStyle w:val="Heading2"/>
+        <w:pStyle w:val="2"/>
         <w:numPr>
           <w:ilvl w:val="0"/>
           <w:numId w:val="4"/>
@@ -937,7 +1183,21 @@
         <w:rPr>
           <w:rFonts w:cstheme="minorHAnsi"/>
         </w:rPr>
-        <w:t>. The algorithm you have to implement is as follows:</w:t>
+        <w:t xml:space="preserve">. The algorithm you </w:t>
+      </w:r>
+      <w:proofErr w:type="gramStart"/>
+      <w:r>
+        <w:rPr>
+          <w:rFonts w:cstheme="minorHAnsi"/>
+        </w:rPr>
+        <w:t>have to</w:t>
+      </w:r>
+      <w:proofErr w:type="gramEnd"/>
+      <w:r>
+        <w:rPr>
+          <w:rFonts w:cstheme="minorHAnsi"/>
+        </w:rPr>
+        <w:t xml:space="preserve"> implement is as follows:</w:t>
       </w:r>
     </w:p>
     <w:p>
@@ -948,11 +1208,19 @@
           <w:lang w:val="bg-BG"/>
         </w:rPr>
       </w:pPr>
-      <w:r>
-        <w:rPr>
-          <w:rFonts w:cstheme="minorHAnsi"/>
-        </w:rPr>
-        <w:t>Let’s take the string “</w:t>
+      <w:proofErr w:type="gramStart"/>
+      <w:r>
+        <w:rPr>
+          <w:rFonts w:cstheme="minorHAnsi"/>
+        </w:rPr>
+        <w:t>Let’s</w:t>
+      </w:r>
+      <w:proofErr w:type="gramEnd"/>
+      <w:r>
+        <w:rPr>
+          <w:rFonts w:cstheme="minorHAnsi"/>
+        </w:rPr>
+        <w:t xml:space="preserve"> take the string “</w:t>
       </w:r>
       <w:bookmarkStart w:id="0" w:name="OLE_LINK8"/>
       <w:r>
@@ -1064,7 +1332,7 @@
     </w:p>
     <w:p>
       <w:pPr>
-        <w:pStyle w:val="ListParagraph"/>
+        <w:pStyle w:val="ac"/>
         <w:numPr>
           <w:ilvl w:val="0"/>
           <w:numId w:val="6"/>
@@ -1092,7 +1360,7 @@
     </w:p>
     <w:p>
       <w:pPr>
-        <w:pStyle w:val="ListParagraph"/>
+        <w:pStyle w:val="ac"/>
         <w:numPr>
           <w:ilvl w:val="0"/>
           <w:numId w:val="6"/>
@@ -1114,7 +1382,43 @@
           <w:rFonts w:cstheme="minorHAnsi"/>
           <w:sz w:val="20"/>
         </w:rPr>
-        <w:t>[s, k, i, p, T, e, s, t, _, S, t, r, i, n, g]</w:t>
+        <w:t xml:space="preserve">[s, k, </w:t>
+      </w:r>
+      <w:proofErr w:type="spellStart"/>
+      <w:r>
+        <w:rPr>
+          <w:rStyle w:val="CodeChar"/>
+          <w:rFonts w:cstheme="minorHAnsi"/>
+          <w:sz w:val="20"/>
+        </w:rPr>
+        <w:t>i</w:t>
+      </w:r>
+      <w:proofErr w:type="spellEnd"/>
+      <w:r>
+        <w:rPr>
+          <w:rStyle w:val="CodeChar"/>
+          <w:rFonts w:cstheme="minorHAnsi"/>
+          <w:sz w:val="20"/>
+        </w:rPr>
+        <w:t xml:space="preserve">, p, T, e, s, t, _, S, t, r, </w:t>
+      </w:r>
+      <w:proofErr w:type="spellStart"/>
+      <w:r>
+        <w:rPr>
+          <w:rStyle w:val="CodeChar"/>
+          <w:rFonts w:cstheme="minorHAnsi"/>
+          <w:sz w:val="20"/>
+        </w:rPr>
+        <w:t>i</w:t>
+      </w:r>
+      <w:proofErr w:type="spellEnd"/>
+      <w:r>
+        <w:rPr>
+          <w:rStyle w:val="CodeChar"/>
+          <w:rFonts w:cstheme="minorHAnsi"/>
+          <w:sz w:val="20"/>
+        </w:rPr>
+        <w:t>, n, g]</w:t>
       </w:r>
     </w:p>
     <w:p>
@@ -1198,7 +1502,7 @@
     </w:p>
     <w:p>
       <w:pPr>
-        <w:pStyle w:val="ListParagraph"/>
+        <w:pStyle w:val="ac"/>
         <w:numPr>
           <w:ilvl w:val="0"/>
           <w:numId w:val="6"/>
@@ -1327,7 +1631,7 @@
     </w:p>
     <w:p>
       <w:pPr>
-        <w:pStyle w:val="ListParagraph"/>
+        <w:pStyle w:val="ac"/>
         <w:numPr>
           <w:ilvl w:val="0"/>
           <w:numId w:val="6"/>
@@ -1405,7 +1709,7 @@
     </w:p>
     <w:p>
       <w:pPr>
-        <w:pStyle w:val="ListParagraph"/>
+        <w:pStyle w:val="ac"/>
         <w:numPr>
           <w:ilvl w:val="0"/>
           <w:numId w:val="6"/>
@@ -1507,7 +1811,21 @@
         <w:rPr>
           <w:rFonts w:cstheme="minorHAnsi"/>
         </w:rPr>
-        <w:t xml:space="preserve">over both of the lists and </w:t>
+        <w:t xml:space="preserve">over </w:t>
+      </w:r>
+      <w:proofErr w:type="gramStart"/>
+      <w:r>
+        <w:rPr>
+          <w:rFonts w:cstheme="minorHAnsi"/>
+        </w:rPr>
+        <w:t>both of the lists</w:t>
+      </w:r>
+      <w:proofErr w:type="gramEnd"/>
+      <w:r>
+        <w:rPr>
+          <w:rFonts w:cstheme="minorHAnsi"/>
+        </w:rPr>
+        <w:t xml:space="preserve"> and </w:t>
       </w:r>
       <w:r>
         <w:rPr>
@@ -1527,7 +1845,23 @@
           <w:rStyle w:val="CodeChar"/>
           <w:rFonts w:cstheme="minorHAnsi"/>
         </w:rPr>
-        <w:t>{skipCount}</w:t>
+        <w:t>{</w:t>
+      </w:r>
+      <w:proofErr w:type="spellStart"/>
+      <w:r>
+        <w:rPr>
+          <w:rStyle w:val="CodeChar"/>
+          <w:rFonts w:cstheme="minorHAnsi"/>
+        </w:rPr>
+        <w:t>skipCount</w:t>
+      </w:r>
+      <w:proofErr w:type="spellEnd"/>
+      <w:r>
+        <w:rPr>
+          <w:rStyle w:val="CodeChar"/>
+          <w:rFonts w:cstheme="minorHAnsi"/>
+        </w:rPr>
+        <w:t>}</w:t>
       </w:r>
       <w:r>
         <w:rPr>
@@ -1560,7 +1894,23 @@
           <w:rStyle w:val="CodeChar"/>
           <w:rFonts w:cstheme="minorHAnsi"/>
         </w:rPr>
-        <w:t>{takeCount}</w:t>
+        <w:t>{</w:t>
+      </w:r>
+      <w:proofErr w:type="spellStart"/>
+      <w:r>
+        <w:rPr>
+          <w:rStyle w:val="CodeChar"/>
+          <w:rFonts w:cstheme="minorHAnsi"/>
+        </w:rPr>
+        <w:t>takeCount</w:t>
+      </w:r>
+      <w:proofErr w:type="spellEnd"/>
+      <w:r>
+        <w:rPr>
+          <w:rStyle w:val="CodeChar"/>
+          <w:rFonts w:cstheme="minorHAnsi"/>
+        </w:rPr>
+        <w:t>}</w:t>
       </w:r>
       <w:r>
         <w:rPr>
@@ -1592,14 +1942,29 @@
         <w:rPr>
           <w:rFonts w:cstheme="minorHAnsi"/>
         </w:rPr>
-        <w:t xml:space="preserve"> as they go. The process would look like this on the aforementioned </w:t>
-      </w:r>
-      <w:r>
-        <w:rPr>
-          <w:rFonts w:cstheme="minorHAnsi"/>
-          <w:b/>
-        </w:rPr>
-        <w:t>non-numbers list</w:t>
+        <w:t xml:space="preserve"> as they go. The process would look like this on the </w:t>
+      </w:r>
+      <w:proofErr w:type="gramStart"/>
+      <w:r>
+        <w:rPr>
+          <w:rFonts w:cstheme="minorHAnsi"/>
+        </w:rPr>
+        <w:t xml:space="preserve">aforementioned </w:t>
+      </w:r>
+      <w:r>
+        <w:rPr>
+          <w:rFonts w:cstheme="minorHAnsi"/>
+          <w:b/>
+        </w:rPr>
+        <w:t>non-</w:t>
+      </w:r>
+      <w:proofErr w:type="gramEnd"/>
+      <w:r>
+        <w:rPr>
+          <w:rFonts w:cstheme="minorHAnsi"/>
+          <w:b/>
+        </w:rPr>
+        <w:t>numbers list</w:t>
       </w:r>
       <w:r>
         <w:rPr>
@@ -1610,7 +1975,7 @@
     </w:p>
     <w:p>
       <w:pPr>
-        <w:pStyle w:val="ListParagraph"/>
+        <w:pStyle w:val="ac"/>
         <w:numPr>
           <w:ilvl w:val="0"/>
           <w:numId w:val="7"/>
@@ -1623,6 +1988,7 @@
       <w:r>
         <w:rPr>
           <w:rFonts w:cstheme="minorHAnsi"/>
+          <w:highlight w:val="green"/>
         </w:rPr>
         <w:t xml:space="preserve">Take </w:t>
       </w:r>
@@ -1630,37 +1996,56 @@
         <w:rPr>
           <w:rFonts w:cstheme="minorHAnsi"/>
           <w:b/>
+          <w:highlight w:val="green"/>
         </w:rPr>
         <w:t>0</w:t>
       </w:r>
       <w:r>
         <w:rPr>
           <w:rFonts w:cstheme="minorHAnsi"/>
+          <w:highlight w:val="green"/>
         </w:rPr>
         <w:t xml:space="preserve"> characters </w:t>
       </w:r>
       <w:r>
         <w:rPr>
           <w:rFonts w:ascii="Wingdings" w:eastAsia="Wingdings" w:hAnsi="Wingdings" w:cs="Wingdings"/>
+          <w:highlight w:val="green"/>
         </w:rPr>
         <w:t></w:t>
       </w:r>
       <w:r>
         <w:rPr>
           <w:rFonts w:cstheme="minorHAnsi"/>
-        </w:rPr>
-        <w:t xml:space="preserve"> Taken: "", skip </w:t>
-      </w:r>
-      <w:r>
-        <w:rPr>
-          <w:rFonts w:cstheme="minorHAnsi"/>
-          <w:b/>
+          <w:highlight w:val="green"/>
+        </w:rPr>
+        <w:t xml:space="preserve"> Taken: "",</w:t>
+      </w:r>
+      <w:r>
+        <w:rPr>
+          <w:rFonts w:cstheme="minorHAnsi"/>
+        </w:rPr>
+        <w:t xml:space="preserve"> </w:t>
+      </w:r>
+      <w:r>
+        <w:rPr>
+          <w:rFonts w:cstheme="minorHAnsi"/>
+          <w:highlight w:val="yellow"/>
+        </w:rPr>
+        <w:t xml:space="preserve">skip </w:t>
+      </w:r>
+      <w:r>
+        <w:rPr>
+          <w:rFonts w:cstheme="minorHAnsi"/>
+          <w:b/>
+          <w:highlight w:val="yellow"/>
         </w:rPr>
         <w:t>4</w:t>
       </w:r>
       <w:r>
         <w:rPr>
           <w:rFonts w:cstheme="minorHAnsi"/>
+          <w:highlight w:val="yellow"/>
         </w:rPr>
         <w:t xml:space="preserve"> characters (total </w:t>
       </w:r>
@@ -1668,37 +2053,45 @@
         <w:rPr>
           <w:rFonts w:cstheme="minorHAnsi"/>
           <w:b/>
+          <w:highlight w:val="yellow"/>
         </w:rPr>
         <w:t>0</w:t>
       </w:r>
       <w:r>
         <w:rPr>
           <w:rFonts w:cstheme="minorHAnsi"/>
+          <w:highlight w:val="yellow"/>
         </w:rPr>
         <w:t xml:space="preserve">) </w:t>
       </w:r>
       <w:r>
         <w:rPr>
           <w:rFonts w:ascii="Wingdings" w:eastAsia="Wingdings" w:hAnsi="Wingdings" w:cs="Wingdings"/>
+          <w:highlight w:val="yellow"/>
         </w:rPr>
         <w:t></w:t>
       </w:r>
       <w:r>
         <w:rPr>
           <w:rFonts w:cstheme="minorHAnsi"/>
+          <w:highlight w:val="yellow"/>
         </w:rPr>
         <w:t xml:space="preserve"> Skipped: "</w:t>
       </w:r>
-      <w:r>
-        <w:rPr>
-          <w:rFonts w:cstheme="minorHAnsi"/>
-          <w:b/>
+      <w:proofErr w:type="spellStart"/>
+      <w:r>
+        <w:rPr>
+          <w:rFonts w:cstheme="minorHAnsi"/>
+          <w:b/>
+          <w:highlight w:val="yellow"/>
         </w:rPr>
         <w:t>skipTest_String</w:t>
       </w:r>
-      <w:r>
-        <w:rPr>
-          <w:rFonts w:cstheme="minorHAnsi"/>
+      <w:proofErr w:type="spellEnd"/>
+      <w:r>
+        <w:rPr>
+          <w:rFonts w:cstheme="minorHAnsi"/>
+          <w:highlight w:val="yellow"/>
         </w:rPr>
         <w:t>"</w:t>
       </w:r>
@@ -1717,7 +2110,7 @@
     </w:p>
     <w:p>
       <w:pPr>
-        <w:pStyle w:val="ListParagraph"/>
+        <w:pStyle w:val="ac"/>
         <w:numPr>
           <w:ilvl w:val="0"/>
           <w:numId w:val="7"/>
@@ -1730,6 +2123,7 @@
       <w:r>
         <w:rPr>
           <w:rFonts w:cstheme="minorHAnsi"/>
+          <w:highlight w:val="green"/>
         </w:rPr>
         <w:t xml:space="preserve">Take </w:t>
       </w:r>
@@ -1737,24 +2131,28 @@
         <w:rPr>
           <w:rFonts w:cstheme="minorHAnsi"/>
           <w:b/>
+          <w:highlight w:val="green"/>
         </w:rPr>
         <w:t>4</w:t>
       </w:r>
       <w:r>
         <w:rPr>
           <w:rFonts w:cstheme="minorHAnsi"/>
+          <w:highlight w:val="green"/>
         </w:rPr>
         <w:t xml:space="preserve"> characters</w:t>
       </w:r>
       <w:r>
         <w:rPr>
           <w:rFonts w:ascii="Wingdings" w:eastAsia="Wingdings" w:hAnsi="Wingdings" w:cs="Wingdings"/>
+          <w:highlight w:val="green"/>
         </w:rPr>
         <w:t></w:t>
       </w:r>
       <w:r>
         <w:rPr>
           <w:rFonts w:cstheme="minorHAnsi"/>
+          <w:highlight w:val="green"/>
         </w:rPr>
         <w:t xml:space="preserve"> Taken: "</w:t>
       </w:r>
@@ -1762,50 +2160,87 @@
         <w:rPr>
           <w:rFonts w:cstheme="minorHAnsi"/>
           <w:b/>
+          <w:highlight w:val="green"/>
         </w:rPr>
         <w:t>Test"</w:t>
       </w:r>
       <w:r>
         <w:rPr>
           <w:rFonts w:cstheme="minorHAnsi"/>
-        </w:rPr>
-        <w:t xml:space="preserve">, skip </w:t>
-      </w:r>
-      <w:r>
-        <w:rPr>
-          <w:rFonts w:cstheme="minorHAnsi"/>
-          <w:b/>
+          <w:highlight w:val="green"/>
+        </w:rPr>
+        <w:t>,</w:t>
+      </w:r>
+      <w:r>
+        <w:rPr>
+          <w:rFonts w:cstheme="minorHAnsi"/>
+        </w:rPr>
+        <w:t xml:space="preserve"> </w:t>
+      </w:r>
+      <w:r>
+        <w:rPr>
+          <w:rFonts w:cstheme="minorHAnsi"/>
+          <w:highlight w:val="yellow"/>
+        </w:rPr>
+        <w:t xml:space="preserve">skip </w:t>
+      </w:r>
+      <w:r>
+        <w:rPr>
+          <w:rFonts w:cstheme="minorHAnsi"/>
+          <w:b/>
+          <w:highlight w:val="yellow"/>
         </w:rPr>
         <w:t>1</w:t>
       </w:r>
       <w:r>
         <w:rPr>
           <w:rFonts w:cstheme="minorHAnsi"/>
-        </w:rPr>
-        <w:t xml:space="preserve"> characters (total </w:t>
-      </w:r>
-      <w:r>
-        <w:rPr>
-          <w:rFonts w:cstheme="minorHAnsi"/>
-          <w:b/>
+          <w:highlight w:val="yellow"/>
+        </w:rPr>
+        <w:t xml:space="preserve"> </w:t>
+      </w:r>
+      <w:proofErr w:type="gramStart"/>
+      <w:r>
+        <w:rPr>
+          <w:rFonts w:cstheme="minorHAnsi"/>
+          <w:highlight w:val="yellow"/>
+        </w:rPr>
+        <w:t>characters</w:t>
+      </w:r>
+      <w:proofErr w:type="gramEnd"/>
+      <w:r>
+        <w:rPr>
+          <w:rFonts w:cstheme="minorHAnsi"/>
+          <w:highlight w:val="yellow"/>
+        </w:rPr>
+        <w:t xml:space="preserve"> (total </w:t>
+      </w:r>
+      <w:r>
+        <w:rPr>
+          <w:rFonts w:cstheme="minorHAnsi"/>
+          <w:b/>
+          <w:highlight w:val="yellow"/>
         </w:rPr>
         <w:t>4</w:t>
       </w:r>
       <w:r>
         <w:rPr>
           <w:rFonts w:cstheme="minorHAnsi"/>
+          <w:highlight w:val="yellow"/>
         </w:rPr>
         <w:t xml:space="preserve">) </w:t>
       </w:r>
       <w:r>
         <w:rPr>
           <w:rFonts w:ascii="Wingdings" w:eastAsia="Wingdings" w:hAnsi="Wingdings" w:cs="Wingdings"/>
+          <w:highlight w:val="yellow"/>
         </w:rPr>
         <w:t></w:t>
       </w:r>
       <w:r>
         <w:rPr>
           <w:rFonts w:cstheme="minorHAnsi"/>
+          <w:highlight w:val="yellow"/>
         </w:rPr>
         <w:t xml:space="preserve"> Skipped: "</w:t>
       </w:r>
@@ -1813,6 +2248,7 @@
         <w:rPr>
           <w:rFonts w:cstheme="minorHAnsi"/>
           <w:b/>
+          <w:highlight w:val="yellow"/>
           <w:shd w:val="clear" w:color="auto" w:fill="FFFFFF"/>
         </w:rPr>
         <w:t>skip</w:t>
@@ -1820,8 +2256,15 @@
       <w:r>
         <w:rPr>
           <w:rFonts w:cstheme="minorHAnsi"/>
-        </w:rPr>
-        <w:t xml:space="preserve">" </w:t>
+          <w:highlight w:val="yellow"/>
+        </w:rPr>
+        <w:t>"</w:t>
+      </w:r>
+      <w:r>
+        <w:rPr>
+          <w:rFonts w:cstheme="minorHAnsi"/>
+        </w:rPr>
+        <w:t xml:space="preserve"> </w:t>
       </w:r>
       <w:r>
         <w:rPr>
@@ -1851,7 +2294,7 @@
     </w:p>
     <w:p>
       <w:pPr>
-        <w:pStyle w:val="ListParagraph"/>
+        <w:pStyle w:val="ac"/>
         <w:numPr>
           <w:ilvl w:val="0"/>
           <w:numId w:val="7"/>
@@ -1864,6 +2307,7 @@
       <w:r>
         <w:rPr>
           <w:rFonts w:cstheme="minorHAnsi"/>
+          <w:highlight w:val="green"/>
         </w:rPr>
         <w:t xml:space="preserve">Take </w:t>
       </w:r>
@@ -1871,24 +2315,28 @@
         <w:rPr>
           <w:rFonts w:cstheme="minorHAnsi"/>
           <w:b/>
+          <w:highlight w:val="green"/>
         </w:rPr>
         <w:t>7</w:t>
       </w:r>
       <w:r>
         <w:rPr>
           <w:rFonts w:cstheme="minorHAnsi"/>
+          <w:highlight w:val="green"/>
         </w:rPr>
         <w:t xml:space="preserve"> characters</w:t>
       </w:r>
       <w:r>
         <w:rPr>
           <w:rFonts w:ascii="Wingdings" w:eastAsia="Wingdings" w:hAnsi="Wingdings" w:cs="Wingdings"/>
+          <w:highlight w:val="green"/>
         </w:rPr>
         <w:t></w:t>
       </w:r>
       <w:r>
         <w:rPr>
           <w:rFonts w:cstheme="minorHAnsi"/>
+          <w:highlight w:val="green"/>
         </w:rPr>
         <w:t xml:space="preserve"> Taken: "</w:t>
       </w:r>
@@ -1896,25 +2344,42 @@
         <w:rPr>
           <w:rFonts w:cstheme="minorHAnsi"/>
           <w:b/>
+          <w:highlight w:val="green"/>
         </w:rPr>
         <w:t>String</w:t>
       </w:r>
       <w:r>
         <w:rPr>
           <w:rFonts w:cstheme="minorHAnsi"/>
-        </w:rPr>
-        <w:t xml:space="preserve">", skip </w:t>
-      </w:r>
-      <w:r>
-        <w:rPr>
-          <w:rFonts w:cstheme="minorHAnsi"/>
-          <w:b/>
+          <w:highlight w:val="green"/>
+        </w:rPr>
+        <w:t>",</w:t>
+      </w:r>
+      <w:r>
+        <w:rPr>
+          <w:rFonts w:cstheme="minorHAnsi"/>
+        </w:rPr>
+        <w:t xml:space="preserve"> </w:t>
+      </w:r>
+      <w:r>
+        <w:rPr>
+          <w:rFonts w:cstheme="minorHAnsi"/>
+          <w:highlight w:val="yellow"/>
+        </w:rPr>
+        <w:t xml:space="preserve">skip </w:t>
+      </w:r>
+      <w:r>
+        <w:rPr>
+          <w:rFonts w:cstheme="minorHAnsi"/>
+          <w:b/>
+          <w:highlight w:val="yellow"/>
         </w:rPr>
         <w:t>0</w:t>
       </w:r>
       <w:r>
         <w:rPr>
           <w:rFonts w:cstheme="minorHAnsi"/>
+          <w:highlight w:val="yellow"/>
         </w:rPr>
         <w:t xml:space="preserve"> characters (total </w:t>
       </w:r>
@@ -1922,26 +2387,36 @@
         <w:rPr>
           <w:rFonts w:cstheme="minorHAnsi"/>
           <w:b/>
+          <w:highlight w:val="yellow"/>
         </w:rPr>
         <w:t>9</w:t>
       </w:r>
       <w:r>
         <w:rPr>
           <w:rFonts w:cstheme="minorHAnsi"/>
+          <w:highlight w:val="yellow"/>
         </w:rPr>
         <w:t>)</w:t>
       </w:r>
       <w:r>
         <w:rPr>
           <w:rFonts w:ascii="Wingdings" w:eastAsia="Wingdings" w:hAnsi="Wingdings" w:cs="Wingdings"/>
+          <w:highlight w:val="yellow"/>
         </w:rPr>
         <w:t></w:t>
       </w:r>
       <w:r>
         <w:rPr>
           <w:rFonts w:cstheme="minorHAnsi"/>
-        </w:rPr>
-        <w:t xml:space="preserve"> Skipped: "" </w:t>
+          <w:highlight w:val="yellow"/>
+        </w:rPr>
+        <w:t xml:space="preserve"> Skipped: ""</w:t>
+      </w:r>
+      <w:r>
+        <w:rPr>
+          <w:rFonts w:cstheme="minorHAnsi"/>
+        </w:rPr>
+        <w:t xml:space="preserve"> </w:t>
       </w:r>
       <w:r>
         <w:rPr>
@@ -1955,6 +2430,8 @@
         </w:rPr>
         <w:t xml:space="preserve"> Result: "</w:t>
       </w:r>
+      <w:proofErr w:type="spellStart"/>
+      <w:proofErr w:type="gramStart"/>
       <w:r>
         <w:rPr>
           <w:rFonts w:cstheme="minorHAnsi"/>
@@ -1962,12 +2439,14 @@
         </w:rPr>
         <w:t>TestString</w:t>
       </w:r>
+      <w:proofErr w:type="spellEnd"/>
       <w:r>
         <w:rPr>
           <w:rFonts w:cstheme="minorHAnsi"/>
         </w:rPr>
         <w:t>"</w:t>
       </w:r>
+      <w:proofErr w:type="gramEnd"/>
     </w:p>
     <w:p>
       <w:pPr>
@@ -1998,7 +2477,7 @@
     </w:p>
     <w:p>
       <w:pPr>
-        <w:pStyle w:val="Heading3"/>
+        <w:pStyle w:val="3"/>
         <w:rPr>
           <w:lang w:val="bg-BG"/>
         </w:rPr>
@@ -2009,7 +2488,7 @@
     </w:p>
     <w:p>
       <w:pPr>
-        <w:pStyle w:val="ListParagraph"/>
+        <w:pStyle w:val="ac"/>
         <w:numPr>
           <w:ilvl w:val="0"/>
           <w:numId w:val="5"/>
@@ -2048,7 +2527,7 @@
     </w:p>
     <w:p>
       <w:pPr>
-        <w:pStyle w:val="Heading3"/>
+        <w:pStyle w:val="3"/>
         <w:rPr>
           <w:lang w:val="bg-BG"/>
         </w:rPr>
@@ -2059,7 +2538,7 @@
     </w:p>
     <w:p>
       <w:pPr>
-        <w:pStyle w:val="ListParagraph"/>
+        <w:pStyle w:val="ac"/>
         <w:numPr>
           <w:ilvl w:val="0"/>
           <w:numId w:val="5"/>
@@ -2098,7 +2577,7 @@
     </w:p>
     <w:p>
       <w:pPr>
-        <w:pStyle w:val="Heading3"/>
+        <w:pStyle w:val="3"/>
         <w:rPr>
           <w:lang w:val="bg-BG"/>
         </w:rPr>
@@ -2109,7 +2588,7 @@
     </w:p>
     <w:p>
       <w:pPr>
-        <w:pStyle w:val="ListParagraph"/>
+        <w:pStyle w:val="ac"/>
         <w:numPr>
           <w:ilvl w:val="0"/>
           <w:numId w:val="5"/>
@@ -2141,7 +2620,7 @@
     </w:p>
     <w:p>
       <w:pPr>
-        <w:pStyle w:val="ListParagraph"/>
+        <w:pStyle w:val="ac"/>
         <w:numPr>
           <w:ilvl w:val="0"/>
           <w:numId w:val="5"/>
@@ -2160,7 +2639,7 @@
     </w:p>
     <w:p>
       <w:pPr>
-        <w:pStyle w:val="Heading3"/>
+        <w:pStyle w:val="3"/>
         <w:rPr>
           <w:lang w:val="bg-BG"/>
         </w:rPr>
@@ -2171,7 +2650,7 @@
     </w:p>
     <w:tbl>
       <w:tblPr>
-        <w:tblStyle w:val="TableGrid"/>
+        <w:tblStyle w:val="af2"/>
         <w:tblW w:w="8841" w:type="dxa"/>
         <w:tblInd w:w="85" w:type="dxa"/>
         <w:tblCellMar>
@@ -2263,12 +2742,14 @@
                 <w:rFonts w:ascii="Consolas" w:hAnsi="Consolas"/>
               </w:rPr>
             </w:pPr>
+            <w:proofErr w:type="spellStart"/>
             <w:r>
               <w:rPr>
                 <w:rFonts w:ascii="Consolas" w:hAnsi="Consolas"/>
               </w:rPr>
               <w:t>TestingTheRope</w:t>
             </w:r>
+            <w:proofErr w:type="spellEnd"/>
           </w:p>
         </w:tc>
       </w:tr>
@@ -2289,12 +2770,21 @@
                 <w:bCs/>
               </w:rPr>
             </w:pPr>
+            <w:proofErr w:type="gramStart"/>
             <w:r>
               <w:rPr>
                 <w:rFonts w:ascii="Consolas" w:hAnsi="Consolas"/>
                 <w:bCs/>
               </w:rPr>
-              <w:t>O{1ne1T2021wf312o13Th111xreve!!@!</w:t>
+              <w:t>O{</w:t>
+            </w:r>
+            <w:proofErr w:type="gramEnd"/>
+            <w:r>
+              <w:rPr>
+                <w:rFonts w:ascii="Consolas" w:hAnsi="Consolas"/>
+                <w:bCs/>
+              </w:rPr>
+              <w:t>1ne1T2021wf312o13Th111xreve!!@!</w:t>
             </w:r>
           </w:p>
         </w:tc>
@@ -2311,12 +2801,21 @@
                 <w:bCs/>
               </w:rPr>
             </w:pPr>
+            <w:proofErr w:type="spellStart"/>
             <w:r>
               <w:rPr>
                 <w:rFonts w:ascii="Consolas" w:hAnsi="Consolas"/>
                 <w:bCs/>
               </w:rPr>
-              <w:t>OneTwoThree!!!</w:t>
+              <w:t>OneTwoThree</w:t>
+            </w:r>
+            <w:proofErr w:type="spellEnd"/>
+            <w:r>
+              <w:rPr>
+                <w:rFonts w:ascii="Consolas" w:hAnsi="Consolas"/>
+                <w:bCs/>
+              </w:rPr>
+              <w:t>!!!</w:t>
             </w:r>
           </w:p>
         </w:tc>
@@ -2370,7 +2869,7 @@
     </w:tbl>
     <w:p>
       <w:pPr>
-        <w:pStyle w:val="Heading2"/>
+        <w:pStyle w:val="2"/>
         <w:numPr>
           <w:ilvl w:val="0"/>
           <w:numId w:val="2"/>
@@ -2432,7 +2931,15 @@
         <w:t>minimum wealth</w:t>
       </w:r>
       <w:r>
-        <w:t xml:space="preserve">. You have to </w:t>
+        <w:t xml:space="preserve">. You </w:t>
+      </w:r>
+      <w:proofErr w:type="gramStart"/>
+      <w:r>
+        <w:t>have to</w:t>
+      </w:r>
+      <w:proofErr w:type="gramEnd"/>
+      <w:r>
+        <w:t xml:space="preserve"> </w:t>
       </w:r>
       <w:r>
         <w:rPr>
@@ -2483,7 +2990,7 @@
     </w:p>
     <w:p>
       <w:pPr>
-        <w:pStyle w:val="Heading3"/>
+        <w:pStyle w:val="3"/>
         <w:rPr>
           <w:rFonts w:eastAsiaTheme="minorHAnsi" w:cstheme="minorBidi"/>
           <w:b w:val="0"/>
@@ -2499,7 +3006,7 @@
     </w:p>
     <w:tbl>
       <w:tblPr>
-        <w:tblStyle w:val="TableGrid"/>
+        <w:tblStyle w:val="af2"/>
         <w:tblW w:w="7627" w:type="dxa"/>
         <w:tblInd w:w="23" w:type="dxa"/>
         <w:tblCellMar>
@@ -2783,7 +3290,7 @@
     </w:tbl>
     <w:p>
       <w:pPr>
-        <w:pStyle w:val="Heading2"/>
+        <w:pStyle w:val="2"/>
         <w:numPr>
           <w:ilvl w:val="0"/>
           <w:numId w:val="2"/>
@@ -2807,7 +3314,21 @@
         <w:rPr>
           <w:i/>
         </w:rPr>
-        <w:t>Kate is stuck into a maze, you have to help her to find her way out</w:t>
+        <w:t xml:space="preserve">Kate is stuck into a </w:t>
+      </w:r>
+      <w:proofErr w:type="gramStart"/>
+      <w:r>
+        <w:rPr>
+          <w:i/>
+        </w:rPr>
+        <w:t>maze,</w:t>
+      </w:r>
+      <w:proofErr w:type="gramEnd"/>
+      <w:r>
+        <w:rPr>
+          <w:i/>
+        </w:rPr>
+        <w:t xml:space="preserve"> you have to help her to find her way out</w:t>
       </w:r>
     </w:p>
     <w:p>
@@ -2841,8 +3362,16 @@
         <w:rPr>
           <w:b/>
         </w:rPr>
-        <w:t>next n lines</w:t>
-      </w:r>
+        <w:t xml:space="preserve">next n </w:t>
+      </w:r>
+      <w:proofErr w:type="gramStart"/>
+      <w:r>
+        <w:rPr>
+          <w:b/>
+        </w:rPr>
+        <w:t>lines</w:t>
+      </w:r>
+      <w:proofErr w:type="gramEnd"/>
       <w:r>
         <w:t xml:space="preserve"> you will be given the </w:t>
       </w:r>
@@ -2858,7 +3387,7 @@
     </w:p>
     <w:p>
       <w:pPr>
-        <w:pStyle w:val="ListParagraph"/>
+        <w:pStyle w:val="ac"/>
         <w:numPr>
           <w:ilvl w:val="0"/>
           <w:numId w:val="3"/>
@@ -2884,12 +3413,17 @@
         <w:t>wall</w:t>
       </w:r>
       <w:r>
-        <w:t>; Kate cannot go through there</w:t>
-      </w:r>
+        <w:t xml:space="preserve">; Kate cannot go through </w:t>
+      </w:r>
+      <w:proofErr w:type="gramStart"/>
+      <w:r>
+        <w:t>there</w:t>
+      </w:r>
+      <w:proofErr w:type="gramEnd"/>
     </w:p>
     <w:p>
       <w:pPr>
-        <w:pStyle w:val="ListParagraph"/>
+        <w:pStyle w:val="ac"/>
         <w:numPr>
           <w:ilvl w:val="0"/>
           <w:numId w:val="3"/>
@@ -2915,12 +3449,17 @@
         <w:t>empty</w:t>
       </w:r>
       <w:r>
-        <w:t xml:space="preserve"> space; Kate can go through there</w:t>
-      </w:r>
+        <w:t xml:space="preserve"> space; Kate can go through </w:t>
+      </w:r>
+      <w:proofErr w:type="gramStart"/>
+      <w:r>
+        <w:t>there</w:t>
+      </w:r>
+      <w:proofErr w:type="gramEnd"/>
     </w:p>
     <w:p>
       <w:pPr>
-        <w:pStyle w:val="ListParagraph"/>
+        <w:pStyle w:val="ac"/>
         <w:numPr>
           <w:ilvl w:val="0"/>
           <w:numId w:val="3"/>
@@ -2946,8 +3485,13 @@
         <w:t>position of Kate</w:t>
       </w:r>
       <w:r>
-        <w:t>; start looking for a way out from there</w:t>
-      </w:r>
+        <w:t xml:space="preserve">; start looking for a way out from </w:t>
+      </w:r>
+      <w:proofErr w:type="gramStart"/>
+      <w:r>
+        <w:t>there</w:t>
+      </w:r>
+      <w:proofErr w:type="gramEnd"/>
     </w:p>
     <w:p>
       <w:pPr>
@@ -2980,7 +3524,23 @@
           <w:rFonts w:ascii="Consolas" w:hAnsi="Consolas"/>
           <w:b/>
         </w:rPr>
-        <w:t>"Kate got out in {number_of_moves} moves"</w:t>
+        <w:t>"Kate got out in {</w:t>
+      </w:r>
+      <w:proofErr w:type="spellStart"/>
+      <w:r>
+        <w:rPr>
+          <w:rFonts w:ascii="Consolas" w:hAnsi="Consolas"/>
+          <w:b/>
+        </w:rPr>
+        <w:t>number_of_moves</w:t>
+      </w:r>
+      <w:proofErr w:type="spellEnd"/>
+      <w:r>
+        <w:rPr>
+          <w:rFonts w:ascii="Consolas" w:hAnsi="Consolas"/>
+          <w:b/>
+        </w:rPr>
+        <w:t>} moves"</w:t>
       </w:r>
       <w:r>
         <w:rPr>
@@ -2993,12 +3553,28 @@
           <w:rFonts w:ascii="Consolas" w:hAnsi="Consolas" w:cstheme="minorHAnsi"/>
           <w:b/>
         </w:rPr>
-        <w:t>"Kate cannot get out"</w:t>
+        <w:t xml:space="preserve">"Kate cannot get </w:t>
+      </w:r>
+      <w:proofErr w:type="gramStart"/>
+      <w:r>
+        <w:rPr>
+          <w:rFonts w:ascii="Consolas" w:hAnsi="Consolas" w:cstheme="minorHAnsi"/>
+          <w:b/>
+        </w:rPr>
+        <w:t>out</w:t>
+      </w:r>
+      <w:proofErr w:type="gramEnd"/>
+      <w:r>
+        <w:rPr>
+          <w:rFonts w:ascii="Consolas" w:hAnsi="Consolas" w:cstheme="minorHAnsi"/>
+          <w:b/>
+        </w:rPr>
+        <w:t>"</w:t>
       </w:r>
     </w:p>
     <w:p>
       <w:pPr>
-        <w:pStyle w:val="Heading3"/>
+        <w:pStyle w:val="3"/>
         <w:rPr>
           <w:lang w:val="bg-BG"/>
         </w:rPr>
@@ -3009,7 +3585,7 @@
     </w:p>
     <w:tbl>
       <w:tblPr>
-        <w:tblStyle w:val="TableGrid"/>
+        <w:tblStyle w:val="af2"/>
         <w:tblW w:w="5784" w:type="dxa"/>
         <w:tblInd w:w="23" w:type="dxa"/>
         <w:tblCellMar>
@@ -3136,7 +3712,25 @@
                 <w:sz w:val="24"/>
                 <w:szCs w:val="24"/>
               </w:rPr>
-              <w:t>##  k#</w:t>
+              <w:t>#</w:t>
+            </w:r>
+            <w:proofErr w:type="gramStart"/>
+            <w:r>
+              <w:rPr>
+                <w:rFonts w:ascii="Consolas" w:hAnsi="Consolas"/>
+                <w:sz w:val="24"/>
+                <w:szCs w:val="24"/>
+              </w:rPr>
+              <w:t>#  k</w:t>
+            </w:r>
+            <w:proofErr w:type="gramEnd"/>
+            <w:r>
+              <w:rPr>
+                <w:rFonts w:ascii="Consolas" w:hAnsi="Consolas"/>
+                <w:sz w:val="24"/>
+                <w:szCs w:val="24"/>
+              </w:rPr>
+              <w:t>#</w:t>
             </w:r>
           </w:p>
           <w:p>
@@ -3264,7 +3858,25 @@
                 <w:sz w:val="24"/>
                 <w:szCs w:val="24"/>
               </w:rPr>
-              <w:t>##  k#</w:t>
+              <w:t>#</w:t>
+            </w:r>
+            <w:proofErr w:type="gramStart"/>
+            <w:r>
+              <w:rPr>
+                <w:rFonts w:ascii="Consolas" w:hAnsi="Consolas"/>
+                <w:sz w:val="24"/>
+                <w:szCs w:val="24"/>
+              </w:rPr>
+              <w:t>#  k</w:t>
+            </w:r>
+            <w:proofErr w:type="gramEnd"/>
+            <w:r>
+              <w:rPr>
+                <w:rFonts w:ascii="Consolas" w:hAnsi="Consolas"/>
+                <w:sz w:val="24"/>
+                <w:szCs w:val="24"/>
+              </w:rPr>
+              <w:t>#</w:t>
             </w:r>
           </w:p>
           <w:p>
@@ -3395,7 +4007,7 @@
 <w:ftr xmlns:wpc="http://schemas.microsoft.com/office/word/2010/wordprocessingCanvas" xmlns:cx="http://schemas.microsoft.com/office/drawing/2014/chartex" xmlns:cx1="http://schemas.microsoft.com/office/drawing/2015/9/8/chartex" xmlns:cx2="http://schemas.microsoft.com/office/drawing/2015/10/21/chartex" xmlns:cx3="http://schemas.microsoft.com/office/drawing/2016/5/9/chartex" xmlns:cx4="http://schemas.microsoft.com/office/drawing/2016/5/10/chartex" xmlns:cx5="http://schemas.microsoft.com/office/drawing/2016/5/11/chartex" xmlns:cx6="http://schemas.microsoft.com/office/drawing/2016/5/12/chartex" xmlns:cx7="http://schemas.microsoft.com/office/drawing/2016/5/13/chartex" xmlns:cx8="http://schemas.microsoft.com/office/drawing/2016/5/14/chartex" xmlns:mc="http://schemas.openxmlformats.org/markup-compatibility/2006" xmlns:aink="http://schemas.microsoft.com/office/drawing/2016/ink" xmlns:am3d="http://schemas.microsoft.com/office/drawing/2017/model3d" xmlns:o="urn:schemas-microsoft-com:office:office" xmlns:r="http://schemas.openxmlformats.org/officeDocument/2006/relationships" xmlns:m="http://schemas.openxmlformats.org/officeDocument/2006/math" xmlns:v="urn:schemas-microsoft-com:vml" xmlns:wp14="http://schemas.microsoft.com/office/word/2010/wordprocessingDrawing" xmlns:wp="http://schemas.openxmlformats.org/drawingml/2006/wordprocessingDrawing" xmlns:w10="urn:schemas-microsoft-com:office:word" xmlns:w="http://schemas.openxmlformats.org/wordprocessingml/2006/main" xmlns:w14="http://schemas.microsoft.com/office/word/2010/wordml" xmlns:w15="http://schemas.microsoft.com/office/word/2012/wordml" xmlns:w16cex="http://schemas.microsoft.com/office/word/2018/wordml/cex" xmlns:w16cid="http://schemas.microsoft.com/office/word/2016/wordml/cid" xmlns:w16="http://schemas.microsoft.com/office/word/2018/wordml" xmlns:w16se="http://schemas.microsoft.com/office/word/2015/wordml/symex" xmlns:wpg="http://schemas.microsoft.com/office/word/2010/wordprocessingGroup" xmlns:wpi="http://schemas.microsoft.com/office/word/2010/wordprocessingInk" xmlns:wne="http://schemas.microsoft.com/office/word/2006/wordml" xmlns:wps="http://schemas.microsoft.com/office/word/2010/wordprocessingShape" mc:Ignorable="w14 w15 w16se w16cid w16 w16cex wp14">
   <w:p>
     <w:pPr>
-      <w:pStyle w:val="Footer"/>
+      <w:pStyle w:val="a6"/>
     </w:pPr>
     <w:r>
       <w:rPr>
@@ -3528,7 +4140,23 @@
                               <w:sz w:val="17"/>
                               <w:szCs w:val="17"/>
                             </w:rPr>
-                            <w:t xml:space="preserve">© SoftUni – </w:t>
+                            <w:t xml:space="preserve">© </w:t>
+                          </w:r>
+                          <w:proofErr w:type="spellStart"/>
+                          <w:r>
+                            <w:rPr>
+                              <w:sz w:val="17"/>
+                              <w:szCs w:val="17"/>
+                            </w:rPr>
+                            <w:t>SoftUni</w:t>
+                          </w:r>
+                          <w:proofErr w:type="spellEnd"/>
+                          <w:r>
+                            <w:rPr>
+                              <w:sz w:val="17"/>
+                              <w:szCs w:val="17"/>
+                            </w:rPr>
+                            <w:t xml:space="preserve"> – </w:t>
                           </w:r>
                           <w:hyperlink r:id="rId1">
                             <w:r>
@@ -4103,7 +4731,7 @@
                           <wp:extent cx="179705" cy="179705"/>
                           <wp:effectExtent l="0" t="0" r="0" b="0"/>
                           <wp:docPr id="4" name="Picture 3">
-                            <a:hlinkClick xmlns:a="http://schemas.openxmlformats.org/drawingml/2006/main" r:id="rId2"/>
+                            <a:hlinkClick xmlns:a="http://schemas.openxmlformats.org/drawingml/2006/main" r:id="rId21"/>
                           </wp:docPr>
                           <wp:cNvGraphicFramePr>
                             <a:graphicFrameLocks xmlns:a="http://schemas.openxmlformats.org/drawingml/2006/main" noChangeAspect="1"/>
@@ -4113,14 +4741,14 @@
                               <pic:pic xmlns:pic="http://schemas.openxmlformats.org/drawingml/2006/picture">
                                 <pic:nvPicPr>
                                   <pic:cNvPr id="4" name="Picture 3">
-                                    <a:hlinkClick r:id="rId2"/>
+                                    <a:hlinkClick r:id="rId21"/>
                                   </pic:cNvPr>
                                   <pic:cNvPicPr>
                                     <a:picLocks noChangeAspect="1" noChangeArrowheads="1"/>
                                   </pic:cNvPicPr>
                                 </pic:nvPicPr>
                                 <pic:blipFill>
-                                  <a:blip r:embed="rId3"/>
+                                  <a:blip r:embed="rId22"/>
                                   <a:stretch>
                                     <a:fillRect/>
                                   </a:stretch>
@@ -4157,7 +4785,7 @@
                           <wp:extent cx="179705" cy="179705"/>
                           <wp:effectExtent l="0" t="0" r="0" b="0"/>
                           <wp:docPr id="5" name="Picture 2">
-                            <a:hlinkClick xmlns:a="http://schemas.openxmlformats.org/drawingml/2006/main" r:id="rId4"/>
+                            <a:hlinkClick xmlns:a="http://schemas.openxmlformats.org/drawingml/2006/main" r:id="rId23"/>
                           </wp:docPr>
                           <wp:cNvGraphicFramePr>
                             <a:graphicFrameLocks xmlns:a="http://schemas.openxmlformats.org/drawingml/2006/main" noChangeAspect="1"/>
@@ -4167,14 +4795,14 @@
                               <pic:pic xmlns:pic="http://schemas.openxmlformats.org/drawingml/2006/picture">
                                 <pic:nvPicPr>
                                   <pic:cNvPr id="5" name="Picture 2">
-                                    <a:hlinkClick r:id="rId4"/>
+                                    <a:hlinkClick r:id="rId23"/>
                                   </pic:cNvPr>
                                   <pic:cNvPicPr>
                                     <a:picLocks noChangeAspect="1" noChangeArrowheads="1"/>
                                   </pic:cNvPicPr>
                                 </pic:nvPicPr>
                                 <pic:blipFill>
-                                  <a:blip r:embed="rId5"/>
+                                  <a:blip r:embed="rId24"/>
                                   <a:stretch>
                                     <a:fillRect/>
                                   </a:stretch>
@@ -4211,7 +4839,7 @@
                           <wp:extent cx="179705" cy="179705"/>
                           <wp:effectExtent l="0" t="0" r="0" b="0"/>
                           <wp:docPr id="6" name="Picture 5">
-                            <a:hlinkClick xmlns:a="http://schemas.openxmlformats.org/drawingml/2006/main" r:id="rId6"/>
+                            <a:hlinkClick xmlns:a="http://schemas.openxmlformats.org/drawingml/2006/main" r:id="rId25"/>
                           </wp:docPr>
                           <wp:cNvGraphicFramePr>
                             <a:graphicFrameLocks xmlns:a="http://schemas.openxmlformats.org/drawingml/2006/main" noChangeAspect="1"/>
@@ -4221,14 +4849,14 @@
                               <pic:pic xmlns:pic="http://schemas.openxmlformats.org/drawingml/2006/picture">
                                 <pic:nvPicPr>
                                   <pic:cNvPr id="6" name="Picture 5">
-                                    <a:hlinkClick r:id="rId6"/>
+                                    <a:hlinkClick r:id="rId25"/>
                                   </pic:cNvPr>
                                   <pic:cNvPicPr>
                                     <a:picLocks noChangeAspect="1" noChangeArrowheads="1"/>
                                   </pic:cNvPicPr>
                                 </pic:nvPicPr>
                                 <pic:blipFill>
-                                  <a:blip r:embed="rId7"/>
+                                  <a:blip r:embed="rId26"/>
                                   <a:stretch>
                                     <a:fillRect/>
                                   </a:stretch>
@@ -4264,7 +4892,7 @@
                           <wp:extent cx="179705" cy="179705"/>
                           <wp:effectExtent l="0" t="0" r="0" b="0"/>
                           <wp:docPr id="7" name="Picture 20">
-                            <a:hlinkClick xmlns:a="http://schemas.openxmlformats.org/drawingml/2006/main" r:id="rId8"/>
+                            <a:hlinkClick xmlns:a="http://schemas.openxmlformats.org/drawingml/2006/main" r:id="rId27"/>
                           </wp:docPr>
                           <wp:cNvGraphicFramePr>
                             <a:graphicFrameLocks xmlns:a="http://schemas.openxmlformats.org/drawingml/2006/main" noChangeAspect="1"/>
@@ -4274,14 +4902,14 @@
                               <pic:pic xmlns:pic="http://schemas.openxmlformats.org/drawingml/2006/picture">
                                 <pic:nvPicPr>
                                   <pic:cNvPr id="7" name="Picture 20">
-                                    <a:hlinkClick r:id="rId8"/>
+                                    <a:hlinkClick r:id="rId27"/>
                                   </pic:cNvPr>
                                   <pic:cNvPicPr>
                                     <a:picLocks noChangeAspect="1" noChangeArrowheads="1"/>
                                   </pic:cNvPicPr>
                                 </pic:nvPicPr>
                                 <pic:blipFill>
-                                  <a:blip r:embed="rId9"/>
+                                  <a:blip r:embed="rId28"/>
                                   <a:stretch>
                                     <a:fillRect/>
                                   </a:stretch>
@@ -4317,7 +4945,7 @@
                           <wp:extent cx="179705" cy="179705"/>
                           <wp:effectExtent l="0" t="0" r="0" b="0"/>
                           <wp:docPr id="8" name="Picture 7">
-                            <a:hlinkClick xmlns:a="http://schemas.openxmlformats.org/drawingml/2006/main" r:id="rId10"/>
+                            <a:hlinkClick xmlns:a="http://schemas.openxmlformats.org/drawingml/2006/main" r:id="rId29"/>
                           </wp:docPr>
                           <wp:cNvGraphicFramePr>
                             <a:graphicFrameLocks xmlns:a="http://schemas.openxmlformats.org/drawingml/2006/main" noChangeAspect="1"/>
@@ -4327,14 +4955,14 @@
                               <pic:pic xmlns:pic="http://schemas.openxmlformats.org/drawingml/2006/picture">
                                 <pic:nvPicPr>
                                   <pic:cNvPr id="8" name="Picture 7">
-                                    <a:hlinkClick r:id="rId10"/>
+                                    <a:hlinkClick r:id="rId29"/>
                                   </pic:cNvPr>
                                   <pic:cNvPicPr>
                                     <a:picLocks noChangeAspect="1" noChangeArrowheads="1"/>
                                   </pic:cNvPicPr>
                                 </pic:nvPicPr>
                                 <pic:blipFill>
-                                  <a:blip r:embed="rId11"/>
+                                  <a:blip r:embed="rId30"/>
                                   <a:stretch>
                                     <a:fillRect/>
                                   </a:stretch>
@@ -4370,7 +4998,7 @@
                           <wp:extent cx="179705" cy="179705"/>
                           <wp:effectExtent l="0" t="0" r="0" b="0"/>
                           <wp:docPr id="9" name="Picture 17">
-                            <a:hlinkClick xmlns:a="http://schemas.openxmlformats.org/drawingml/2006/main" r:id="rId12"/>
+                            <a:hlinkClick xmlns:a="http://schemas.openxmlformats.org/drawingml/2006/main" r:id="rId31"/>
                           </wp:docPr>
                           <wp:cNvGraphicFramePr>
                             <a:graphicFrameLocks xmlns:a="http://schemas.openxmlformats.org/drawingml/2006/main" noChangeAspect="1"/>
@@ -4380,14 +5008,14 @@
                               <pic:pic xmlns:pic="http://schemas.openxmlformats.org/drawingml/2006/picture">
                                 <pic:nvPicPr>
                                   <pic:cNvPr id="9" name="Picture 17">
-                                    <a:hlinkClick r:id="rId12"/>
+                                    <a:hlinkClick r:id="rId31"/>
                                   </pic:cNvPr>
                                   <pic:cNvPicPr>
                                     <a:picLocks noChangeAspect="1" noChangeArrowheads="1"/>
                                   </pic:cNvPicPr>
                                 </pic:nvPicPr>
                                 <pic:blipFill>
-                                  <a:blip r:embed="rId13"/>
+                                  <a:blip r:embed="rId32"/>
                                   <a:stretch>
                                     <a:fillRect/>
                                   </a:stretch>
@@ -4423,7 +5051,7 @@
                           <wp:extent cx="179705" cy="179705"/>
                           <wp:effectExtent l="0" t="0" r="0" b="0"/>
                           <wp:docPr id="10" name="Picture 21">
-                            <a:hlinkClick xmlns:a="http://schemas.openxmlformats.org/drawingml/2006/main" r:id="rId14"/>
+                            <a:hlinkClick xmlns:a="http://schemas.openxmlformats.org/drawingml/2006/main" r:id="rId33"/>
                           </wp:docPr>
                           <wp:cNvGraphicFramePr>
                             <a:graphicFrameLocks xmlns:a="http://schemas.openxmlformats.org/drawingml/2006/main" noChangeAspect="1"/>
@@ -4433,14 +5061,14 @@
                               <pic:pic xmlns:pic="http://schemas.openxmlformats.org/drawingml/2006/picture">
                                 <pic:nvPicPr>
                                   <pic:cNvPr id="10" name="Picture 21">
-                                    <a:hlinkClick r:id="rId14"/>
+                                    <a:hlinkClick r:id="rId33"/>
                                   </pic:cNvPr>
                                   <pic:cNvPicPr>
                                     <a:picLocks noChangeAspect="1" noChangeArrowheads="1"/>
                                   </pic:cNvPicPr>
                                 </pic:nvPicPr>
                                 <pic:blipFill>
-                                  <a:blip r:embed="rId15"/>
+                                  <a:blip r:embed="rId34"/>
                                   <a:srcRect l="-154" t="-74" r="-154" b="-74"/>
                                   <a:stretch>
                                     <a:fillRect/>
@@ -4477,7 +5105,7 @@
                           <wp:extent cx="179705" cy="179705"/>
                           <wp:effectExtent l="0" t="0" r="0" b="0"/>
                           <wp:docPr id="11" name="Picture 22">
-                            <a:hlinkClick xmlns:a="http://schemas.openxmlformats.org/drawingml/2006/main" r:id="rId16"/>
+                            <a:hlinkClick xmlns:a="http://schemas.openxmlformats.org/drawingml/2006/main" r:id="rId35"/>
                           </wp:docPr>
                           <wp:cNvGraphicFramePr>
                             <a:graphicFrameLocks xmlns:a="http://schemas.openxmlformats.org/drawingml/2006/main" noChangeAspect="1"/>
@@ -4487,14 +5115,14 @@
                               <pic:pic xmlns:pic="http://schemas.openxmlformats.org/drawingml/2006/picture">
                                 <pic:nvPicPr>
                                   <pic:cNvPr id="11" name="Picture 22">
-                                    <a:hlinkClick r:id="rId16"/>
+                                    <a:hlinkClick r:id="rId35"/>
                                   </pic:cNvPr>
                                   <pic:cNvPicPr>
                                     <a:picLocks noChangeAspect="1" noChangeArrowheads="1"/>
                                   </pic:cNvPicPr>
                                 </pic:nvPicPr>
                                 <pic:blipFill>
-                                  <a:blip r:embed="rId17"/>
+                                  <a:blip r:embed="rId36"/>
                                   <a:stretch>
                                     <a:fillRect/>
                                   </a:stretch>
@@ -4530,7 +5158,7 @@
                           <wp:extent cx="179705" cy="179705"/>
                           <wp:effectExtent l="0" t="0" r="0" b="0"/>
                           <wp:docPr id="12" name="Picture 23">
-                            <a:hlinkClick xmlns:a="http://schemas.openxmlformats.org/drawingml/2006/main" r:id="rId18"/>
+                            <a:hlinkClick xmlns:a="http://schemas.openxmlformats.org/drawingml/2006/main" r:id="rId37"/>
                           </wp:docPr>
                           <wp:cNvGraphicFramePr>
                             <a:graphicFrameLocks xmlns:a="http://schemas.openxmlformats.org/drawingml/2006/main" noChangeAspect="1"/>
@@ -4540,14 +5168,14 @@
                               <pic:pic xmlns:pic="http://schemas.openxmlformats.org/drawingml/2006/picture">
                                 <pic:nvPicPr>
                                   <pic:cNvPr id="12" name="Picture 23">
-                                    <a:hlinkClick r:id="rId18"/>
+                                    <a:hlinkClick r:id="rId37"/>
                                   </pic:cNvPr>
                                   <pic:cNvPicPr>
                                     <a:picLocks noChangeAspect="1" noChangeArrowheads="1"/>
                                   </pic:cNvPicPr>
                                 </pic:nvPicPr>
                                 <pic:blipFill>
-                                  <a:blip r:embed="rId19"/>
+                                  <a:blip r:embed="rId38"/>
                                   <a:stretch>
                                     <a:fillRect/>
                                   </a:stretch>
@@ -4995,7 +5623,7 @@
                   </pic:cNvPicPr>
                 </pic:nvPicPr>
                 <pic:blipFill>
-                  <a:blip r:embed="rId21"/>
+                  <a:blip r:embed="rId39"/>
                   <a:stretch>
                     <a:fillRect/>
                   </a:stretch>
@@ -5048,7 +5676,7 @@
 <w:hdr xmlns:wpc="http://schemas.microsoft.com/office/word/2010/wordprocessingCanvas" xmlns:cx="http://schemas.microsoft.com/office/drawing/2014/chartex" xmlns:cx1="http://schemas.microsoft.com/office/drawing/2015/9/8/chartex" xmlns:cx2="http://schemas.microsoft.com/office/drawing/2015/10/21/chartex" xmlns:cx3="http://schemas.microsoft.com/office/drawing/2016/5/9/chartex" xmlns:cx4="http://schemas.microsoft.com/office/drawing/2016/5/10/chartex" xmlns:cx5="http://schemas.microsoft.com/office/drawing/2016/5/11/chartex" xmlns:cx6="http://schemas.microsoft.com/office/drawing/2016/5/12/chartex" xmlns:cx7="http://schemas.microsoft.com/office/drawing/2016/5/13/chartex" xmlns:cx8="http://schemas.microsoft.com/office/drawing/2016/5/14/chartex" xmlns:mc="http://schemas.openxmlformats.org/markup-compatibility/2006" xmlns:aink="http://schemas.microsoft.com/office/drawing/2016/ink" xmlns:am3d="http://schemas.microsoft.com/office/drawing/2017/model3d" xmlns:o="urn:schemas-microsoft-com:office:office" xmlns:r="http://schemas.openxmlformats.org/officeDocument/2006/relationships" xmlns:m="http://schemas.openxmlformats.org/officeDocument/2006/math" xmlns:v="urn:schemas-microsoft-com:vml" xmlns:wp14="http://schemas.microsoft.com/office/word/2010/wordprocessingDrawing" xmlns:wp="http://schemas.openxmlformats.org/drawingml/2006/wordprocessingDrawing" xmlns:w10="urn:schemas-microsoft-com:office:word" xmlns:w="http://schemas.openxmlformats.org/wordprocessingml/2006/main" xmlns:w14="http://schemas.microsoft.com/office/word/2010/wordml" xmlns:w15="http://schemas.microsoft.com/office/word/2012/wordml" xmlns:w16cex="http://schemas.microsoft.com/office/word/2018/wordml/cex" xmlns:w16cid="http://schemas.microsoft.com/office/word/2016/wordml/cid" xmlns:w16="http://schemas.microsoft.com/office/word/2018/wordml" xmlns:w16se="http://schemas.microsoft.com/office/word/2015/wordml/symex" xmlns:wpg="http://schemas.microsoft.com/office/word/2010/wordprocessingGroup" xmlns:wpi="http://schemas.microsoft.com/office/word/2010/wordprocessingInk" xmlns:wne="http://schemas.microsoft.com/office/word/2006/wordml" xmlns:wps="http://schemas.microsoft.com/office/word/2010/wordprocessingShape" mc:Ignorable="w14 w15 w16se w16cid w16 w16cex wp14">
   <w:p>
     <w:pPr>
-      <w:pStyle w:val="Header"/>
+      <w:pStyle w:val="a4"/>
       <w:ind w:hanging="1134"/>
     </w:pPr>
   </w:p>
@@ -5263,7 +5891,7 @@
     <w:lvl w:ilvl="0">
       <w:start w:val="1"/>
       <w:numFmt w:val="decimal"/>
-      <w:pStyle w:val="Heading2"/>
+      <w:pStyle w:val="2"/>
       <w:lvlText w:val="%1."/>
       <w:lvlJc w:val="left"/>
       <w:pPr>
@@ -6164,7 +6792,7 @@
     <w:lsdException w:name="Unresolved Mention" w:semiHidden="1" w:unhideWhenUsed="1"/>
     <w:lsdException w:name="Smart Link" w:semiHidden="1" w:unhideWhenUsed="1"/>
   </w:latentStyles>
-  <w:style w:type="paragraph" w:default="1" w:styleId="Normal">
+  <w:style w:type="paragraph" w:default="1" w:styleId="a">
     <w:name w:val="Normal"/>
     <w:qFormat/>
     <w:rsid w:val="008063E1"/>
@@ -6172,11 +6800,11 @@
       <w:spacing w:before="80" w:after="120" w:line="276" w:lineRule="auto"/>
     </w:pPr>
   </w:style>
-  <w:style w:type="paragraph" w:styleId="Heading1">
+  <w:style w:type="paragraph" w:styleId="1">
     <w:name w:val="heading 1"/>
-    <w:basedOn w:val="Normal"/>
-    <w:next w:val="Normal"/>
-    <w:link w:val="Heading1Char"/>
+    <w:basedOn w:val="a"/>
+    <w:next w:val="a"/>
+    <w:link w:val="10"/>
     <w:uiPriority w:val="9"/>
     <w:qFormat/>
     <w:rsid w:val="009254B7"/>
@@ -6194,11 +6822,11 @@
       <w:szCs w:val="32"/>
     </w:rPr>
   </w:style>
-  <w:style w:type="paragraph" w:styleId="Heading2">
+  <w:style w:type="paragraph" w:styleId="2">
     <w:name w:val="heading 2"/>
-    <w:basedOn w:val="Normal"/>
-    <w:next w:val="Normal"/>
-    <w:link w:val="Heading2Char"/>
+    <w:basedOn w:val="a"/>
+    <w:next w:val="a"/>
+    <w:link w:val="20"/>
     <w:uiPriority w:val="9"/>
     <w:qFormat/>
     <w:rsid w:val="006E55B4"/>
@@ -6220,11 +6848,11 @@
       <w:szCs w:val="36"/>
     </w:rPr>
   </w:style>
-  <w:style w:type="paragraph" w:styleId="Heading3">
+  <w:style w:type="paragraph" w:styleId="3">
     <w:name w:val="heading 3"/>
-    <w:basedOn w:val="Normal"/>
-    <w:next w:val="Normal"/>
-    <w:link w:val="Heading3Char"/>
+    <w:basedOn w:val="a"/>
+    <w:next w:val="a"/>
+    <w:link w:val="30"/>
     <w:uiPriority w:val="9"/>
     <w:unhideWhenUsed/>
     <w:qFormat/>
@@ -6243,11 +6871,11 @@
       <w:szCs w:val="32"/>
     </w:rPr>
   </w:style>
-  <w:style w:type="paragraph" w:styleId="Heading4">
+  <w:style w:type="paragraph" w:styleId="4">
     <w:name w:val="heading 4"/>
-    <w:basedOn w:val="Normal"/>
-    <w:next w:val="Normal"/>
-    <w:link w:val="Heading4Char"/>
+    <w:basedOn w:val="a"/>
+    <w:next w:val="a"/>
+    <w:link w:val="40"/>
     <w:uiPriority w:val="9"/>
     <w:unhideWhenUsed/>
     <w:qFormat/>
@@ -6266,11 +6894,11 @@
       <w:sz w:val="28"/>
     </w:rPr>
   </w:style>
-  <w:style w:type="paragraph" w:styleId="Heading5">
+  <w:style w:type="paragraph" w:styleId="5">
     <w:name w:val="heading 5"/>
-    <w:basedOn w:val="Normal"/>
-    <w:next w:val="Normal"/>
-    <w:link w:val="Heading5Char"/>
+    <w:basedOn w:val="a"/>
+    <w:next w:val="a"/>
+    <w:link w:val="50"/>
     <w:uiPriority w:val="9"/>
     <w:semiHidden/>
     <w:unhideWhenUsed/>
@@ -6288,13 +6916,13 @@
       <w:color w:val="B2500E"/>
     </w:rPr>
   </w:style>
-  <w:style w:type="character" w:default="1" w:styleId="DefaultParagraphFont">
+  <w:style w:type="character" w:default="1" w:styleId="a0">
     <w:name w:val="Default Paragraph Font"/>
     <w:uiPriority w:val="1"/>
     <w:semiHidden/>
     <w:unhideWhenUsed/>
   </w:style>
-  <w:style w:type="table" w:default="1" w:styleId="TableNormal">
+  <w:style w:type="table" w:default="1" w:styleId="a1">
     <w:name w:val="Normal Table"/>
     <w:uiPriority w:val="99"/>
     <w:semiHidden/>
@@ -6309,32 +6937,32 @@
       </w:tblCellMar>
     </w:tblPr>
   </w:style>
-  <w:style w:type="numbering" w:default="1" w:styleId="NoList">
+  <w:style w:type="numbering" w:default="1" w:styleId="a2">
     <w:name w:val="No List"/>
     <w:uiPriority w:val="99"/>
     <w:semiHidden/>
     <w:unhideWhenUsed/>
   </w:style>
-  <w:style w:type="character" w:customStyle="1" w:styleId="HeaderChar">
-    <w:name w:val="Header Char"/>
-    <w:basedOn w:val="DefaultParagraphFont"/>
-    <w:link w:val="Header"/>
+  <w:style w:type="character" w:customStyle="1" w:styleId="a3">
+    <w:name w:val="Горен колонтитул Знак"/>
+    <w:basedOn w:val="a0"/>
+    <w:link w:val="a4"/>
     <w:uiPriority w:val="99"/>
     <w:qFormat/>
     <w:rsid w:val="008068A2"/>
   </w:style>
-  <w:style w:type="character" w:customStyle="1" w:styleId="FooterChar">
-    <w:name w:val="Footer Char"/>
-    <w:basedOn w:val="DefaultParagraphFont"/>
-    <w:link w:val="Footer"/>
+  <w:style w:type="character" w:customStyle="1" w:styleId="a5">
+    <w:name w:val="Долен колонтитул Знак"/>
+    <w:basedOn w:val="a0"/>
+    <w:link w:val="a6"/>
     <w:uiPriority w:val="99"/>
     <w:qFormat/>
     <w:rsid w:val="008068A2"/>
   </w:style>
-  <w:style w:type="character" w:customStyle="1" w:styleId="BalloonTextChar">
-    <w:name w:val="Balloon Text Char"/>
-    <w:basedOn w:val="DefaultParagraphFont"/>
-    <w:link w:val="BalloonText"/>
+  <w:style w:type="character" w:customStyle="1" w:styleId="a7">
+    <w:name w:val="Изнесен текст Знак"/>
+    <w:basedOn w:val="a0"/>
+    <w:link w:val="a8"/>
     <w:uiPriority w:val="99"/>
     <w:semiHidden/>
     <w:qFormat/>
@@ -6347,7 +6975,7 @@
   </w:style>
   <w:style w:type="character" w:customStyle="1" w:styleId="InternetLink">
     <w:name w:val="Internet Link"/>
-    <w:basedOn w:val="DefaultParagraphFont"/>
+    <w:basedOn w:val="a0"/>
     <w:uiPriority w:val="99"/>
     <w:unhideWhenUsed/>
     <w:rsid w:val="005054C7"/>
@@ -6356,10 +6984,10 @@
       <w:u w:val="single"/>
     </w:rPr>
   </w:style>
-  <w:style w:type="character" w:customStyle="1" w:styleId="Heading1Char">
-    <w:name w:val="Heading 1 Char"/>
-    <w:basedOn w:val="DefaultParagraphFont"/>
-    <w:link w:val="Heading1"/>
+  <w:style w:type="character" w:customStyle="1" w:styleId="10">
+    <w:name w:val="Заглавие 1 Знак"/>
+    <w:basedOn w:val="a0"/>
+    <w:link w:val="1"/>
     <w:uiPriority w:val="9"/>
     <w:qFormat/>
     <w:rsid w:val="009254B7"/>
@@ -6371,10 +6999,10 @@
       <w:szCs w:val="32"/>
     </w:rPr>
   </w:style>
-  <w:style w:type="character" w:customStyle="1" w:styleId="Heading2Char">
-    <w:name w:val="Heading 2 Char"/>
-    <w:basedOn w:val="DefaultParagraphFont"/>
-    <w:link w:val="Heading2"/>
+  <w:style w:type="character" w:customStyle="1" w:styleId="20">
+    <w:name w:val="Заглавие 2 Знак"/>
+    <w:basedOn w:val="a0"/>
+    <w:link w:val="2"/>
     <w:uiPriority w:val="9"/>
     <w:qFormat/>
     <w:rsid w:val="006E55B4"/>
@@ -6387,9 +7015,9 @@
       <w:szCs w:val="36"/>
     </w:rPr>
   </w:style>
-  <w:style w:type="character" w:styleId="Strong">
+  <w:style w:type="character" w:styleId="a9">
     <w:name w:val="Strong"/>
-    <w:basedOn w:val="DefaultParagraphFont"/>
+    <w:basedOn w:val="a0"/>
     <w:uiPriority w:val="22"/>
     <w:qFormat/>
     <w:rsid w:val="00524789"/>
@@ -6398,10 +7026,10 @@
       <w:bCs/>
     </w:rPr>
   </w:style>
-  <w:style w:type="character" w:customStyle="1" w:styleId="Heading3Char">
-    <w:name w:val="Heading 3 Char"/>
-    <w:basedOn w:val="DefaultParagraphFont"/>
-    <w:link w:val="Heading3"/>
+  <w:style w:type="character" w:customStyle="1" w:styleId="30">
+    <w:name w:val="Заглавие 3 Знак"/>
+    <w:basedOn w:val="a0"/>
+    <w:link w:val="3"/>
     <w:uiPriority w:val="9"/>
     <w:qFormat/>
     <w:rsid w:val="008C5930"/>
@@ -6413,10 +7041,10 @@
       <w:szCs w:val="32"/>
     </w:rPr>
   </w:style>
-  <w:style w:type="character" w:customStyle="1" w:styleId="Heading4Char">
-    <w:name w:val="Heading 4 Char"/>
-    <w:basedOn w:val="DefaultParagraphFont"/>
-    <w:link w:val="Heading4"/>
+  <w:style w:type="character" w:customStyle="1" w:styleId="40">
+    <w:name w:val="Заглавие 4 Знак"/>
+    <w:basedOn w:val="a0"/>
+    <w:link w:val="4"/>
     <w:uiPriority w:val="9"/>
     <w:qFormat/>
     <w:rsid w:val="008C5930"/>
@@ -6428,9 +7056,9 @@
       <w:sz w:val="28"/>
     </w:rPr>
   </w:style>
-  <w:style w:type="character" w:styleId="FollowedHyperlink">
+  <w:style w:type="character" w:styleId="aa">
     <w:name w:val="FollowedHyperlink"/>
-    <w:basedOn w:val="DefaultParagraphFont"/>
+    <w:basedOn w:val="a0"/>
     <w:uiPriority w:val="99"/>
     <w:semiHidden/>
     <w:unhideWhenUsed/>
@@ -6441,10 +7069,10 @@
       <w:u w:val="single"/>
     </w:rPr>
   </w:style>
-  <w:style w:type="character" w:customStyle="1" w:styleId="Heading5Char">
-    <w:name w:val="Heading 5 Char"/>
-    <w:basedOn w:val="DefaultParagraphFont"/>
-    <w:link w:val="Heading5"/>
+  <w:style w:type="character" w:customStyle="1" w:styleId="50">
+    <w:name w:val="Заглавие 5 Знак"/>
+    <w:basedOn w:val="a0"/>
+    <w:link w:val="5"/>
     <w:uiPriority w:val="9"/>
     <w:semiHidden/>
     <w:qFormat/>
@@ -6457,7 +7085,7 @@
   </w:style>
   <w:style w:type="character" w:customStyle="1" w:styleId="CodeChar">
     <w:name w:val="Code Char"/>
-    <w:basedOn w:val="DefaultParagraphFont"/>
+    <w:basedOn w:val="a0"/>
     <w:link w:val="Code"/>
     <w:qFormat/>
     <w:rsid w:val="008063E1"/>
@@ -6468,21 +7096,21 @@
   </w:style>
   <w:style w:type="character" w:customStyle="1" w:styleId="tgc">
     <w:name w:val="_tgc"/>
-    <w:basedOn w:val="DefaultParagraphFont"/>
+    <w:basedOn w:val="a0"/>
     <w:qFormat/>
     <w:rsid w:val="00D8395C"/>
   </w:style>
-  <w:style w:type="character" w:customStyle="1" w:styleId="ListParagraphChar">
-    <w:name w:val="List Paragraph Char"/>
-    <w:basedOn w:val="DefaultParagraphFont"/>
-    <w:link w:val="ListParagraph"/>
+  <w:style w:type="character" w:customStyle="1" w:styleId="ab">
+    <w:name w:val="Списък на абзаци Знак"/>
+    <w:basedOn w:val="a0"/>
+    <w:link w:val="ac"/>
     <w:uiPriority w:val="34"/>
     <w:qFormat/>
     <w:rsid w:val="005054C7"/>
   </w:style>
-  <w:style w:type="character" w:styleId="UnresolvedMention">
+  <w:style w:type="character" w:styleId="ad">
     <w:name w:val="Unresolved Mention"/>
-    <w:basedOn w:val="DefaultParagraphFont"/>
+    <w:basedOn w:val="a0"/>
     <w:uiPriority w:val="99"/>
     <w:semiHidden/>
     <w:unhideWhenUsed/>
@@ -6495,8 +7123,8 @@
   </w:style>
   <w:style w:type="paragraph" w:customStyle="1" w:styleId="Heading">
     <w:name w:val="Heading"/>
-    <w:basedOn w:val="Normal"/>
-    <w:next w:val="BodyText"/>
+    <w:basedOn w:val="a"/>
+    <w:next w:val="ae"/>
     <w:qFormat/>
     <w:pPr>
       <w:keepNext/>
@@ -6508,23 +7136,23 @@
       <w:szCs w:val="28"/>
     </w:rPr>
   </w:style>
-  <w:style w:type="paragraph" w:styleId="BodyText">
+  <w:style w:type="paragraph" w:styleId="ae">
     <w:name w:val="Body Text"/>
-    <w:basedOn w:val="Normal"/>
+    <w:basedOn w:val="a"/>
     <w:pPr>
       <w:spacing w:before="0" w:after="140"/>
     </w:pPr>
   </w:style>
-  <w:style w:type="paragraph" w:styleId="List">
+  <w:style w:type="paragraph" w:styleId="af">
     <w:name w:val="List"/>
-    <w:basedOn w:val="BodyText"/>
+    <w:basedOn w:val="ae"/>
     <w:rPr>
       <w:rFonts w:cs="Lohit Devanagari"/>
     </w:rPr>
   </w:style>
-  <w:style w:type="paragraph" w:styleId="Caption">
+  <w:style w:type="paragraph" w:styleId="af0">
     <w:name w:val="caption"/>
-    <w:basedOn w:val="Normal"/>
+    <w:basedOn w:val="a"/>
     <w:qFormat/>
     <w:pPr>
       <w:suppressLineNumbers/>
@@ -6540,7 +7168,7 @@
   </w:style>
   <w:style w:type="paragraph" w:customStyle="1" w:styleId="Index">
     <w:name w:val="Index"/>
-    <w:basedOn w:val="Normal"/>
+    <w:basedOn w:val="a"/>
     <w:qFormat/>
     <w:rsid w:val="005054C7"/>
     <w:pPr>
@@ -6553,13 +7181,13 @@
   </w:style>
   <w:style w:type="paragraph" w:customStyle="1" w:styleId="HeaderandFooter">
     <w:name w:val="Header and Footer"/>
-    <w:basedOn w:val="Normal"/>
+    <w:basedOn w:val="a"/>
     <w:qFormat/>
   </w:style>
-  <w:style w:type="paragraph" w:styleId="Header">
+  <w:style w:type="paragraph" w:styleId="a4">
     <w:name w:val="header"/>
-    <w:basedOn w:val="Normal"/>
-    <w:link w:val="HeaderChar"/>
+    <w:basedOn w:val="a"/>
+    <w:link w:val="a3"/>
     <w:uiPriority w:val="99"/>
     <w:unhideWhenUsed/>
     <w:rsid w:val="008068A2"/>
@@ -6571,10 +7199,10 @@
       <w:spacing w:after="0" w:line="240" w:lineRule="auto"/>
     </w:pPr>
   </w:style>
-  <w:style w:type="paragraph" w:styleId="Footer">
+  <w:style w:type="paragraph" w:styleId="a6">
     <w:name w:val="footer"/>
-    <w:basedOn w:val="Normal"/>
-    <w:link w:val="FooterChar"/>
+    <w:basedOn w:val="a"/>
+    <w:link w:val="a5"/>
     <w:uiPriority w:val="99"/>
     <w:unhideWhenUsed/>
     <w:rsid w:val="008068A2"/>
@@ -6586,10 +7214,10 @@
       <w:spacing w:after="0" w:line="240" w:lineRule="auto"/>
     </w:pPr>
   </w:style>
-  <w:style w:type="paragraph" w:styleId="BalloonText">
+  <w:style w:type="paragraph" w:styleId="a8">
     <w:name w:val="Balloon Text"/>
-    <w:basedOn w:val="Normal"/>
-    <w:link w:val="BalloonTextChar"/>
+    <w:basedOn w:val="a"/>
+    <w:link w:val="a7"/>
     <w:uiPriority w:val="99"/>
     <w:semiHidden/>
     <w:unhideWhenUsed/>
@@ -6604,9 +7232,9 @@
       <w:szCs w:val="16"/>
     </w:rPr>
   </w:style>
-  <w:style w:type="paragraph" w:styleId="NormalWeb">
+  <w:style w:type="paragraph" w:styleId="af1">
     <w:name w:val="Normal (Web)"/>
-    <w:basedOn w:val="Normal"/>
+    <w:basedOn w:val="a"/>
     <w:uiPriority w:val="99"/>
     <w:semiHidden/>
     <w:unhideWhenUsed/>
@@ -6621,10 +7249,10 @@
       <w:szCs w:val="24"/>
     </w:rPr>
   </w:style>
-  <w:style w:type="paragraph" w:styleId="ListParagraph">
+  <w:style w:type="paragraph" w:styleId="ac">
     <w:name w:val="List Paragraph"/>
-    <w:basedOn w:val="Normal"/>
-    <w:link w:val="ListParagraphChar"/>
+    <w:basedOn w:val="a"/>
+    <w:link w:val="ab"/>
     <w:uiPriority w:val="34"/>
     <w:qFormat/>
     <w:rsid w:val="008617B5"/>
@@ -6635,7 +7263,7 @@
   </w:style>
   <w:style w:type="paragraph" w:customStyle="1" w:styleId="Code">
     <w:name w:val="Code"/>
-    <w:basedOn w:val="Normal"/>
+    <w:basedOn w:val="a"/>
     <w:link w:val="CodeChar"/>
     <w:qFormat/>
     <w:rsid w:val="008063E1"/>
@@ -6646,12 +7274,12 @@
   </w:style>
   <w:style w:type="paragraph" w:customStyle="1" w:styleId="FrameContents">
     <w:name w:val="Frame Contents"/>
-    <w:basedOn w:val="Normal"/>
+    <w:basedOn w:val="a"/>
     <w:qFormat/>
   </w:style>
-  <w:style w:type="table" w:styleId="TableGrid">
+  <w:style w:type="table" w:styleId="af2">
     <w:name w:val="Table Grid"/>
-    <w:basedOn w:val="TableNormal"/>
+    <w:basedOn w:val="a1"/>
     <w:uiPriority w:val="59"/>
     <w:rsid w:val="00763912"/>
     <w:tblPr>

</xml_diff>